<commit_message>
Pushing updated academic documentaton
</commit_message>
<xml_diff>
--- a/Documents/Joshua Jackson - Literature Review.docx
+++ b/Documents/Joshua Jackson - Literature Review.docx
@@ -105,31 +105,182 @@
       </w:r>
       <w:proofErr w:type="gramEnd"/>
       <w:r>
+        <w:t xml:space="preserve">. Finally, the document will </w:t>
+      </w:r>
+      <w:r>
+        <w:t xml:space="preserve">cover the </w:t>
+      </w:r>
+      <w:r>
+        <w:t xml:space="preserve">potential </w:t>
+      </w:r>
+      <w:r>
+        <w:t>use of politics and fuzzy logic</w:t>
+      </w:r>
+      <w:r>
+        <w:t xml:space="preserve"> </w:t>
+      </w:r>
+      <w:r>
+        <w:t xml:space="preserve">within </w:t>
+      </w:r>
+      <w:r>
+        <w:t xml:space="preserve">the </w:t>
+      </w:r>
+      <w:r>
+        <w:t>game with references to my prior research into the subject.</w:t>
+      </w:r>
+    </w:p>
+    <w:p>
+      <w:pPr>
+        <w:pStyle w:val="Heading1"/>
+        <w:rPr>
+          <w:b/>
+        </w:rPr>
+      </w:pPr>
+      <w:r>
+        <w:rPr>
+          <w:b/>
+        </w:rPr>
+        <w:t xml:space="preserve">Similar </w:t>
+      </w:r>
+      <w:r>
+        <w:rPr>
+          <w:b/>
+        </w:rPr>
+        <w:t>Games</w:t>
+      </w:r>
+    </w:p>
+    <w:p>
+      <w:r>
+        <w:t>The idea behind this project is</w:t>
+      </w:r>
+      <w:r>
+        <w:t xml:space="preserve"> very simple and so where gameplay ideas have been taken from other games it is usually very small scale and requires discussion as it is more nuanced than a like for like copy.</w:t>
+      </w:r>
+    </w:p>
+    <w:p>
+      <w:r>
+        <w:t xml:space="preserve">The biggest inspiration for the project is the mobile game Reigns </w:t>
+      </w:r>
+      <w:r>
+        <w:rPr>
+          <w:b/>
+          <w:sz w:val="18"/>
+        </w:rPr>
+        <w:t>[1]</w:t>
+      </w:r>
+      <w:r>
+        <w:rPr>
+          <w:sz w:val="18"/>
+        </w:rPr>
+        <w:t xml:space="preserve"> </w:t>
+      </w:r>
+      <w:r>
+        <w:t>that first implemented the idea of having a Yes/No decision be the only mechanic that a player can interface with. The biggest difference is tha</w:t>
+      </w:r>
+      <w:r>
+        <w:t>t,</w:t>
+      </w:r>
+      <w:r>
+        <w:t xml:space="preserve"> </w:t>
+      </w:r>
+      <w:r>
+        <w:t xml:space="preserve">in Reigns, </w:t>
+      </w:r>
+      <w:r>
+        <w:t xml:space="preserve">the effects of a decision lie entirely within that decision as opposed to </w:t>
+      </w:r>
+      <w:proofErr w:type="gramStart"/>
+      <w:r>
+        <w:t>being</w:t>
+      </w:r>
+      <w:proofErr w:type="gramEnd"/>
+      <w:r>
+        <w:t xml:space="preserve"> a combination of different factors which is limiting in terms of being able to look at different areas within the game to inform any decision</w:t>
+      </w:r>
+      <w:r>
         <w:t>.</w:t>
       </w:r>
-      <w:r>
-        <w:t xml:space="preserve"> Finally, the document will </w:t>
-      </w:r>
-      <w:r>
-        <w:t xml:space="preserve">cover the </w:t>
-      </w:r>
-      <w:r>
-        <w:t xml:space="preserve">potential </w:t>
-      </w:r>
-      <w:r>
-        <w:t>use of politics and fuzzy logic</w:t>
-      </w:r>
-      <w:r>
+    </w:p>
+    <w:p>
+      <w:r>
+        <w:t xml:space="preserve">Alongside </w:t>
+      </w:r>
+      <w:r>
+        <w:t>Reigns</w:t>
+      </w:r>
+      <w:r>
+        <w:t xml:space="preserve">, another inspiration for the project is the board game Diplomacy </w:t>
+      </w:r>
+      <w:r>
+        <w:rPr>
+          <w:b/>
+          <w:sz w:val="18"/>
+        </w:rPr>
+        <w:t>[2]</w:t>
+      </w:r>
+      <w:r>
+        <w:rPr>
+          <w:sz w:val="18"/>
+        </w:rPr>
         <w:t xml:space="preserve"> </w:t>
       </w:r>
       <w:r>
-        <w:t xml:space="preserve">within </w:t>
-      </w:r>
-      <w:r>
-        <w:t xml:space="preserve">the </w:t>
-      </w:r>
-      <w:r>
-        <w:t>game with references to my prior research into the subject.</w:t>
+        <w:t xml:space="preserve">that utilises politics and the idea of making </w:t>
+      </w:r>
+      <w:r>
+        <w:t xml:space="preserve">political </w:t>
+      </w:r>
+      <w:r>
+        <w:t>decisions that affect</w:t>
+      </w:r>
+      <w:r>
+        <w:t xml:space="preserve"> different areas within the nation the player controls</w:t>
+      </w:r>
+      <w:r>
+        <w:t xml:space="preserve"> where a core tenet of the game is that beyond the initial start-up, there is no real randomness to the game, something I hope to partly take through my use of fuzzy logic (see section on Politics and Fuzzy Logi</w:t>
+      </w:r>
+      <w:r>
+        <w:t>c)</w:t>
+      </w:r>
+    </w:p>
+    <w:p>
+      <w:r>
+        <w:t xml:space="preserve">Some other notable mentions would be the Victoria </w:t>
+      </w:r>
+      <w:r>
+        <w:rPr>
+          <w:b/>
+          <w:sz w:val="18"/>
+        </w:rPr>
+        <w:t>[3]</w:t>
+      </w:r>
+      <w:r>
+        <w:rPr>
+          <w:sz w:val="18"/>
+        </w:rPr>
+        <w:t xml:space="preserve"> </w:t>
+      </w:r>
+      <w:r>
+        <w:t xml:space="preserve">and Civilization </w:t>
+      </w:r>
+      <w:r>
+        <w:rPr>
+          <w:b/>
+          <w:sz w:val="18"/>
+        </w:rPr>
+        <w:t>[4]</w:t>
+      </w:r>
+      <w:r>
+        <w:t xml:space="preserve"> series </w:t>
+      </w:r>
+      <w:r>
+        <w:t>where</w:t>
+      </w:r>
+      <w:r>
+        <w:t xml:space="preserve"> the idea</w:t>
+      </w:r>
+      <w:r>
+        <w:t xml:space="preserve"> of multiple parts of a nation making up an overall outcome comes from and how the player can see and interact with the individual parts.</w:t>
       </w:r>
     </w:p>
     <w:p>
@@ -143,33 +294,28 @@
         <w:rPr>
           <w:b/>
         </w:rPr>
-        <w:t xml:space="preserve">Similar </w:t>
-      </w:r>
-      <w:r>
-        <w:rPr>
-          <w:b/>
-        </w:rPr>
-        <w:t>Games</w:t>
-      </w:r>
-    </w:p>
-    <w:p>
-      <w:r>
-        <w:t>The idea behind this project is</w:t>
-      </w:r>
-      <w:r>
-        <w:t xml:space="preserve"> very simple and so where gameplay ideas have been taken from other games it is usually very small scale and requires discussion as it is more nuanced than a like for like copy.</w:t>
-      </w:r>
-    </w:p>
-    <w:p>
-      <w:r>
-        <w:t xml:space="preserve">The biggest inspiration for the project is the mobile game Reigns </w:t>
-      </w:r>
-      <w:r>
-        <w:rPr>
-          <w:b/>
-          <w:sz w:val="18"/>
-        </w:rPr>
-        <w:t>[1]</w:t>
+        <w:t>Games on the Web and Cross Platform Games</w:t>
+      </w:r>
+    </w:p>
+    <w:p>
+      <w:r>
+        <w:t xml:space="preserve">Early games </w:t>
+      </w:r>
+      <w:r>
+        <w:t>on</w:t>
+      </w:r>
+      <w:r>
+        <w:t xml:space="preserve"> the web used technologies such as Flash and Java Applets which required the user to have external plugins/extensions installed on their machines in order to run them. Some of the most popular games for the web such as </w:t>
+      </w:r>
+      <w:r>
+        <w:t xml:space="preserve">Fancy Pants Adventure </w:t>
+      </w:r>
+      <w:r>
+        <w:rPr>
+          <w:b/>
+          <w:sz w:val="18"/>
+        </w:rPr>
+        <w:t>[5]</w:t>
       </w:r>
       <w:r>
         <w:rPr>
@@ -178,163 +324,38 @@
         <w:t xml:space="preserve"> </w:t>
       </w:r>
       <w:r>
-        <w:t xml:space="preserve">that first implemented the idea of having a Yes/No decision be the only mechanic that a player can interface with. The biggest difference is that the effects of a decision lie entirely within that decision as opposed to </w:t>
+        <w:t xml:space="preserve">or </w:t>
+      </w:r>
+      <w:r>
+        <w:t xml:space="preserve">Line Rider </w:t>
+      </w:r>
+      <w:r>
+        <w:rPr>
+          <w:b/>
+          <w:sz w:val="18"/>
+        </w:rPr>
+        <w:t>[6]</w:t>
+      </w:r>
+      <w:r>
+        <w:rPr>
+          <w:sz w:val="18"/>
+        </w:rPr>
+        <w:t xml:space="preserve"> </w:t>
+      </w:r>
+      <w:r>
+        <w:t xml:space="preserve">were made using the technologies. These games weren’t able to run in every browser as the proprietary technology wasn’t a browser standard, this started to change slowly through the introduction of HTML5 which included a Canvas that could be painted to, overtime this has phased out the use of external technology and now most web browsers fail to support the outdated technology such as Flash player. </w:t>
+      </w:r>
+    </w:p>
+    <w:p>
+      <w:r>
+        <w:t xml:space="preserve">Although games were thriving early on after the introduction of HTML5, they were only really cross platform in the sense that they could be played on any device with a </w:t>
       </w:r>
       <w:proofErr w:type="gramStart"/>
       <w:r>
-        <w:t>being</w:t>
+        <w:t>browser</w:t>
       </w:r>
       <w:proofErr w:type="gramEnd"/>
       <w:r>
-        <w:t xml:space="preserve"> a combination of different factors which is limiting in terms of being able to look at different areas within the game to inform any decision. </w:t>
-      </w:r>
-    </w:p>
-    <w:p>
-      <w:r>
-        <w:t xml:space="preserve">Alongside </w:t>
-      </w:r>
-      <w:r>
-        <w:t>Reigns</w:t>
-      </w:r>
-      <w:r>
-        <w:t xml:space="preserve">, another inspiration for the project is the board game Diplomacy </w:t>
-      </w:r>
-      <w:r>
-        <w:rPr>
-          <w:b/>
-          <w:sz w:val="18"/>
-        </w:rPr>
-        <w:t>[2]</w:t>
-      </w:r>
-      <w:r>
-        <w:rPr>
-          <w:sz w:val="18"/>
-        </w:rPr>
-        <w:t xml:space="preserve"> </w:t>
-      </w:r>
-      <w:r>
-        <w:t xml:space="preserve">that utilises politics and the idea of making </w:t>
-      </w:r>
-      <w:r>
-        <w:t xml:space="preserve">political </w:t>
-      </w:r>
-      <w:r>
-        <w:t>decisions that affect</w:t>
-      </w:r>
-      <w:r>
-        <w:t xml:space="preserve"> different areas within the nation the player controls</w:t>
-      </w:r>
-      <w:r>
-        <w:t xml:space="preserve"> where a core tenet of the game is that beyond the initial start-up, there is no real randomness to the game, something I hope to partly take through my use of fuzzy logic (see section on Politics and Fuzzy Logic)</w:t>
-      </w:r>
-    </w:p>
-    <w:p>
-      <w:r>
-        <w:t xml:space="preserve">Some other notable mentions would be the Victoria </w:t>
-      </w:r>
-      <w:r>
-        <w:rPr>
-          <w:b/>
-          <w:sz w:val="18"/>
-        </w:rPr>
-        <w:t>[3]</w:t>
-      </w:r>
-      <w:r>
-        <w:rPr>
-          <w:sz w:val="18"/>
-        </w:rPr>
-        <w:t xml:space="preserve"> </w:t>
-      </w:r>
-      <w:r>
-        <w:t xml:space="preserve">and Civilization </w:t>
-      </w:r>
-      <w:r>
-        <w:rPr>
-          <w:b/>
-          <w:sz w:val="18"/>
-        </w:rPr>
-        <w:t>[4]</w:t>
-      </w:r>
-      <w:r>
-        <w:t xml:space="preserve"> series </w:t>
-      </w:r>
-      <w:r>
-        <w:t>where</w:t>
-      </w:r>
-      <w:r>
-        <w:t xml:space="preserve"> the idea</w:t>
-      </w:r>
-      <w:r>
-        <w:t xml:space="preserve"> of multiple parts of a nation making up an overall outcome comes from and how the player can see and interact with the individual parts.</w:t>
-      </w:r>
-    </w:p>
-    <w:p>
-      <w:pPr>
-        <w:pStyle w:val="Heading1"/>
-        <w:rPr>
-          <w:b/>
-        </w:rPr>
-      </w:pPr>
-      <w:r>
-        <w:rPr>
-          <w:b/>
-        </w:rPr>
-        <w:t>Games on the Web and Cross Platform Games</w:t>
-      </w:r>
-    </w:p>
-    <w:p>
-      <w:r>
-        <w:t xml:space="preserve">Early games within the web used technologies such as Flash and Java Applets which required the user to have external plugins/extensions installed on their machines in order to run them. Some of the most popular games for the web such as </w:t>
-      </w:r>
-      <w:r>
-        <w:t xml:space="preserve">Fancy Pants Adventure </w:t>
-      </w:r>
-      <w:r>
-        <w:rPr>
-          <w:b/>
-          <w:sz w:val="18"/>
-        </w:rPr>
-        <w:t>[5]</w:t>
-      </w:r>
-      <w:r>
-        <w:rPr>
-          <w:sz w:val="18"/>
-        </w:rPr>
-        <w:t xml:space="preserve"> </w:t>
-      </w:r>
-      <w:r>
-        <w:t xml:space="preserve">or </w:t>
-      </w:r>
-      <w:r>
-        <w:t xml:space="preserve">Line Rider </w:t>
-      </w:r>
-      <w:r>
-        <w:rPr>
-          <w:b/>
-          <w:sz w:val="18"/>
-        </w:rPr>
-        <w:t>[6]</w:t>
-      </w:r>
-      <w:r>
-        <w:rPr>
-          <w:sz w:val="18"/>
-        </w:rPr>
-        <w:t xml:space="preserve"> </w:t>
-      </w:r>
-      <w:r>
-        <w:t xml:space="preserve">were made using the technologies. These games weren’t able to run in every browser as the proprietary technology wasn’t a browser standard, this started to change slowly through the introduction of HTML5 which included a Canvas that could be painted to, overtime this has phased out the use of external technology and now most web browsers fail to support the outdated technology such as Flash player. </w:t>
-      </w:r>
-    </w:p>
-    <w:p>
-      <w:r>
-        <w:t xml:space="preserve">Although games were thriving early on after the introduction of HTML5, they were only really cross platform in the sense that they could be played on any device with a </w:t>
-      </w:r>
-      <w:proofErr w:type="gramStart"/>
-      <w:r>
-        <w:t>browser</w:t>
-      </w:r>
-      <w:proofErr w:type="gramEnd"/>
-      <w:r>
         <w:t xml:space="preserve"> but it wouldn’t be a comparable experience, many games just serving the desktop site with no support for touch controls. </w:t>
       </w:r>
       <w:r>
@@ -350,15 +371,12 @@
     </w:p>
     <w:p>
       <w:r>
-        <w:t xml:space="preserve">The focus of this project is to be completely cross platform whilst being in the browser, accessed in </w:t>
-      </w:r>
-      <w:proofErr w:type="gramStart"/>
-      <w:r>
-        <w:t>exactly the same</w:t>
-      </w:r>
-      <w:proofErr w:type="gramEnd"/>
-      <w:r>
-        <w:t xml:space="preserve"> way on all platforms, designed to be responsive and just scale to any screen size with intuitive controls that work on all platforms without the need to query the platform. This will be driven </w:t>
+        <w:t xml:space="preserve">The focus of this project is to be completely cross platform whilst being in the browser, accessed in exactly the same way on all platforms, designed to be responsive and </w:t>
+      </w:r>
+      <w:bookmarkStart w:id="0" w:name="_GoBack"/>
+      <w:bookmarkEnd w:id="0"/>
+      <w:r>
+        <w:t xml:space="preserve">scale to any screen size with intuitive controls that work on all platforms without the need to query the platform. This will be driven </w:t>
       </w:r>
       <w:proofErr w:type="gramStart"/>
       <w:r>
@@ -1379,8 +1397,6 @@
       <w:r>
         <w:t xml:space="preserve"> December 2019)</w:t>
       </w:r>
-      <w:bookmarkStart w:id="0" w:name="_GoBack"/>
-      <w:bookmarkEnd w:id="0"/>
     </w:p>
     <w:sectPr>
       <w:pgSz w:w="11906" w:h="16838"/>

</xml_diff>